<commit_message>
working on customizing docs to doxy
Signed-off-by: mgaldzic <mgaldzic@gmail.com>
</commit_message>
<xml_diff>
--- a/documentation/tutorial/libSBOLj0.2Tutorial.docx
+++ b/documentation/tutorial/libSBOLj0.2Tutorial.docx
@@ -4,30 +4,109 @@
   <w:body>
     <w:p>
       <w:pPr>
-        <w:pStyle w:val="Heading1"/>
-        <w:numPr>
-          <w:ilvl w:val="0"/>
-          <w:numId w:val="0"/>
-        </w:numPr>
-        <w:rPr>
-          <w:b w:val="0"/>
-        </w:rPr>
-      </w:pPr>
-      <w:proofErr w:type="spellStart"/>
+        <w:pStyle w:val="HTMLPreformatted"/>
+        <w:rPr>
+          <w:b/>
+        </w:rPr>
+      </w:pPr>
+      <w:r>
+        <w:rPr>
+          <w:color w:val="000000"/>
+        </w:rPr>
+        <w:t xml:space="preserve">/*! \page </w:t>
+      </w:r>
+      <w:r>
+        <w:rPr>
+          <w:color w:val="000000"/>
+        </w:rPr>
+        <w:t>tutorial</w:t>
+      </w:r>
+      <w:r>
+        <w:rPr>
+          <w:color w:val="000000"/>
+        </w:rPr>
+        <w:t xml:space="preserve"> </w:t>
+      </w:r>
+      <w:proofErr w:type="spellStart"/>
+      <w:r>
+        <w:t>libSBOLj</w:t>
+      </w:r>
+      <w:proofErr w:type="spellEnd"/>
+      <w:r>
+        <w:t xml:space="preserve"> v.02 Tutorial</w:t>
+      </w:r>
+    </w:p>
+    <w:p>
+      <w:pPr>
+        <w:pStyle w:val="HTMLPreformatted"/>
+        <w:rPr>
+          <w:color w:val="000000"/>
+        </w:rPr>
+      </w:pPr>
+      <w:r>
+        <w:rPr>
+          <w:color w:val="000000"/>
+        </w:rPr>
+        <w:t>&lt;</w:t>
+      </w:r>
       <w:proofErr w:type="gramStart"/>
       <w:r>
         <w:rPr>
-          <w:b w:val="0"/>
-        </w:rPr>
-        <w:t>libSBOLj</w:t>
-      </w:r>
-      <w:proofErr w:type="spellEnd"/>
+          <w:color w:val="000000"/>
+        </w:rPr>
+        <w:t>center</w:t>
+      </w:r>
       <w:proofErr w:type="gramEnd"/>
       <w:r>
         <w:rPr>
-          <w:b w:val="0"/>
-        </w:rPr>
-        <w:t xml:space="preserve"> v.02 Tutorial</w:t>
+          <w:color w:val="000000"/>
+        </w:rPr>
+        <w:t>&gt;</w:t>
+      </w:r>
+    </w:p>
+    <w:p>
+      <w:pPr>
+        <w:spacing w:after="0"/>
+      </w:pPr>
+      <w:r>
+        <w:t xml:space="preserve"> </w:t>
+      </w:r>
+      <w:r>
+        <w:t>03/09/2011</w:t>
+      </w:r>
+    </w:p>
+    <w:p>
+      <w:pPr>
+        <w:spacing w:after="0"/>
+      </w:pPr>
+      <w:r>
+        <w:t>Michal Galdzicki</w:t>
+      </w:r>
+    </w:p>
+    <w:p>
+      <w:pPr>
+        <w:pStyle w:val="HTMLPreformatted"/>
+        <w:rPr>
+          <w:color w:val="000000"/>
+        </w:rPr>
+      </w:pPr>
+      <w:r>
+        <w:rPr>
+          <w:color w:val="000000"/>
+        </w:rPr>
+        <w:t>&lt;</w:t>
+      </w:r>
+      <w:r>
+        <w:rPr>
+          <w:color w:val="000000"/>
+        </w:rPr>
+        <w:t>/</w:t>
+      </w:r>
+      <w:r>
+        <w:rPr>
+          <w:color w:val="000000"/>
+        </w:rPr>
+        <w:t>center&gt;</w:t>
       </w:r>
     </w:p>
     <w:p>
@@ -35,23 +114,21 @@
         <w:spacing w:after="0"/>
         <w:jc w:val="center"/>
       </w:pPr>
-      <w:r>
-        <w:t>03/09/2011</w:t>
-      </w:r>
-    </w:p>
-    <w:p>
-      <w:pPr>
-        <w:spacing w:after="0"/>
-        <w:jc w:val="center"/>
-      </w:pPr>
-      <w:r>
-        <w:t>Michal Galdzicki</w:t>
-      </w:r>
-    </w:p>
-    <w:p>
-      <w:pPr>
-        <w:pStyle w:val="Heading1"/>
-      </w:pPr>
+      <w:bookmarkStart w:id="0" w:name="_GoBack"/>
+      <w:bookmarkEnd w:id="0"/>
+    </w:p>
+    <w:p>
+      <w:r>
+        <w:t xml:space="preserve">\section </w:t>
+      </w:r>
+      <w:proofErr w:type="gramStart"/>
+      <w:r>
+        <w:t>A</w:t>
+      </w:r>
+      <w:proofErr w:type="gramEnd"/>
+      <w:r>
+        <w:t xml:space="preserve"> A: </w:t>
+      </w:r>
       <w:r>
         <w:t xml:space="preserve">Write SBOL RDF or </w:t>
       </w:r>
@@ -82,12 +159,26 @@
         <w:rPr>
           <w:i/>
         </w:rPr>
-        <w:t>The code in this</w:t>
-      </w:r>
+        <w:t>&lt;i&gt;</w:t>
+      </w:r>
+      <w:proofErr w:type="gramStart"/>
       <w:r>
         <w:rPr>
           <w:i/>
         </w:rPr>
+        <w:t>The</w:t>
+      </w:r>
+      <w:proofErr w:type="gramEnd"/>
+      <w:r>
+        <w:rPr>
+          <w:i/>
+        </w:rPr>
+        <w:t xml:space="preserve"> code in this</w:t>
+      </w:r>
+      <w:r>
+        <w:rPr>
+          <w:i/>
+        </w:rPr>
         <w:t xml:space="preserve"> example </w:t>
       </w:r>
       <w:r>
@@ -116,6 +207,12 @@
         <w:t>.Main</w:t>
       </w:r>
       <w:proofErr w:type="spellEnd"/>
+      <w:r>
+        <w:rPr>
+          <w:i/>
+        </w:rPr>
+        <w:t>&lt;/i&gt;</w:t>
+      </w:r>
     </w:p>
     <w:p>
       <w:r>
@@ -135,43 +232,549 @@
       </w:r>
       <w:proofErr w:type="spellEnd"/>
       <w:r>
-        <w:t xml:space="preserve"> format, as DNA sequence editor software </w:t>
+        <w:t xml:space="preserve"> format, as DNA sequence editor software (</w:t>
+      </w:r>
+      <w:proofErr w:type="spellStart"/>
+      <w:r>
+        <w:t>eg</w:t>
+      </w:r>
+      <w:proofErr w:type="spellEnd"/>
+      <w:r>
+        <w:t xml:space="preserve"> </w:t>
+      </w:r>
+      <w:proofErr w:type="spellStart"/>
+      <w:r>
+        <w:t>ApE</w:t>
+      </w:r>
+      <w:proofErr w:type="spellEnd"/>
+      <w:r>
+        <w:t xml:space="preserve">, </w:t>
+      </w:r>
+      <w:proofErr w:type="spellStart"/>
+      <w:r>
+        <w:t>VectorNTI</w:t>
+      </w:r>
+      <w:proofErr w:type="spellEnd"/>
+      <w:r>
+        <w:t xml:space="preserve">, GD-ICE’s Vector Editor) used to create them has the ability to export this format.  Additionally the </w:t>
+      </w:r>
+      <w:proofErr w:type="spellStart"/>
+      <w:r>
+        <w:t>GenBank</w:t>
+      </w:r>
+      <w:proofErr w:type="spellEnd"/>
+      <w:r>
+        <w:t xml:space="preserve"> format is the </w:t>
+      </w:r>
+      <w:r>
+        <w:rPr>
+          <w:i/>
+        </w:rPr>
+        <w:t>de-facto</w:t>
+      </w:r>
+      <w:r>
+        <w:t xml:space="preserve"> standard for exchange of annotated DNA sequence data between software. Therefore, for </w:t>
+      </w:r>
+      <w:proofErr w:type="gramStart"/>
+      <w:r>
+        <w:t>our  first</w:t>
+      </w:r>
+      <w:proofErr w:type="gramEnd"/>
+      <w:r>
+        <w:t xml:space="preserve"> example we convert a </w:t>
+      </w:r>
+      <w:proofErr w:type="spellStart"/>
+      <w:r>
+        <w:t>GenBank</w:t>
+      </w:r>
+      <w:proofErr w:type="spellEnd"/>
+      <w:r>
+        <w:t xml:space="preserve"> file from the BIOFAB Pilot Project into SBOL RDF and </w:t>
+      </w:r>
+      <w:proofErr w:type="spellStart"/>
+      <w:r>
+        <w:t>Json</w:t>
+      </w:r>
+      <w:proofErr w:type="spellEnd"/>
+      <w:r>
+        <w:t xml:space="preserve"> serializations.</w:t>
+      </w:r>
+    </w:p>
+    <w:p>
+      <w:pPr>
+        <w:pStyle w:val="HTMLPreformatted"/>
+        <w:rPr>
+          <w:color w:val="000000"/>
+        </w:rPr>
+      </w:pPr>
+      <w:r>
+        <w:rPr>
+          <w:color w:val="000000"/>
+        </w:rPr>
+        <w:t xml:space="preserve">\subsection </w:t>
+      </w:r>
+      <w:proofErr w:type="spellStart"/>
+      <w:r>
+        <w:rPr>
+          <w:color w:val="000000"/>
+        </w:rPr>
+        <w:t>html_out</w:t>
+      </w:r>
+      <w:proofErr w:type="spellEnd"/>
+      <w:r>
+        <w:rPr>
+          <w:color w:val="000000"/>
+        </w:rPr>
+        <w:t xml:space="preserve"> HTML output</w:t>
+      </w:r>
+    </w:p>
+    <w:p/>
+    <w:p>
+      <w:pPr>
+        <w:pStyle w:val="Heading2"/>
+      </w:pPr>
+      <w:r>
+        <w:t>Use</w:t>
+      </w:r>
+      <w:r>
+        <w:t xml:space="preserve"> </w:t>
+      </w:r>
+      <w:proofErr w:type="spellStart"/>
+      <w:r>
+        <w:t>SBOLutil</w:t>
+      </w:r>
+      <w:proofErr w:type="spellEnd"/>
+      <w:r>
+        <w:t xml:space="preserve"> </w:t>
+      </w:r>
+      <w:r>
+        <w:t>class</w:t>
+      </w:r>
+    </w:p>
+    <w:p>
+      <w:pPr>
+        <w:pStyle w:val="ListParagraph"/>
+      </w:pPr>
+      <w:r>
+        <w:t xml:space="preserve">The </w:t>
+      </w:r>
+      <w:proofErr w:type="spellStart"/>
+      <w:r>
+        <w:t>SBOLutil</w:t>
+      </w:r>
+      <w:proofErr w:type="spellEnd"/>
+      <w:r>
+        <w:t xml:space="preserve"> class contains </w:t>
+      </w:r>
+      <w:r>
+        <w:t>static</w:t>
+      </w:r>
+      <w:r>
+        <w:t xml:space="preserve"> methods</w:t>
+      </w:r>
+      <w:r>
+        <w:t xml:space="preserve">, namely utilities for the </w:t>
+      </w:r>
+      <w:proofErr w:type="spellStart"/>
+      <w:r>
+        <w:t>GenBank</w:t>
+      </w:r>
+      <w:proofErr w:type="spellEnd"/>
+      <w:r>
+        <w:t xml:space="preserve"> to SBOL </w:t>
+      </w:r>
+      <w:r>
+        <w:t xml:space="preserve">conversion use case. </w:t>
+      </w:r>
+      <w:proofErr w:type="gramStart"/>
+      <w:r>
+        <w:t xml:space="preserve">To use </w:t>
+      </w:r>
+      <w:proofErr w:type="spellStart"/>
+      <w:r>
+        <w:t>SBOLutil</w:t>
+      </w:r>
+      <w:proofErr w:type="spellEnd"/>
+      <w:r>
+        <w:t xml:space="preserve"> you first instantiate an object of this type.</w:t>
+      </w:r>
+      <w:proofErr w:type="gramEnd"/>
+    </w:p>
+    <w:p>
+      <w:pPr>
+        <w:pStyle w:val="ListParagraph"/>
+        <w:rPr>
+          <w:rFonts w:ascii="Courier New" w:hAnsi="Courier New" w:cs="Courier New"/>
+        </w:rPr>
+      </w:pPr>
+    </w:p>
+    <w:p>
+      <w:pPr>
+        <w:pStyle w:val="Heading2"/>
+      </w:pPr>
+      <w:r>
+        <w:t xml:space="preserve">Read </w:t>
+      </w:r>
+      <w:proofErr w:type="spellStart"/>
+      <w:r>
+        <w:t>GenBank</w:t>
+      </w:r>
+      <w:proofErr w:type="spellEnd"/>
+      <w:r>
+        <w:t xml:space="preserve"> file</w:t>
+      </w:r>
+      <w:r>
+        <w:t xml:space="preserve"> </w:t>
+      </w:r>
+      <w:proofErr w:type="spellStart"/>
+      <w:r>
+        <w:t>RichSequence</w:t>
+      </w:r>
+      <w:proofErr w:type="spellEnd"/>
+    </w:p>
+    <w:p>
+      <w:pPr>
+        <w:pStyle w:val="ListParagraph"/>
+      </w:pPr>
+      <w:r>
+        <w:t xml:space="preserve">The </w:t>
+      </w:r>
+      <w:proofErr w:type="spellStart"/>
+      <w:r>
+        <w:t>BioJava</w:t>
+      </w:r>
+      <w:proofErr w:type="spellEnd"/>
+      <w:r>
+        <w:t xml:space="preserve"> library utilities </w:t>
       </w:r>
       <w:r>
         <w:t>(</w:t>
       </w:r>
-      <w:proofErr w:type="spellStart"/>
-      <w:r>
-        <w:t>eg</w:t>
-      </w:r>
-      <w:proofErr w:type="spellEnd"/>
+      <w:r>
+        <w:t>BioJava-1.7.1</w:t>
+      </w:r>
+      <w:r>
+        <w:t xml:space="preserve">) </w:t>
+      </w:r>
+      <w:r>
+        <w:t xml:space="preserve">are used to parse a </w:t>
+      </w:r>
+      <w:proofErr w:type="spellStart"/>
+      <w:r>
+        <w:t>GenBank</w:t>
+      </w:r>
+      <w:proofErr w:type="spellEnd"/>
+      <w:r>
+        <w:t xml:space="preserve"> flat file formatted file and create a </w:t>
+      </w:r>
+      <w:proofErr w:type="spellStart"/>
+      <w:r>
+        <w:t>RichSequenceIterator</w:t>
+      </w:r>
+      <w:proofErr w:type="spellEnd"/>
+      <w:r>
+        <w:t xml:space="preserve">. The </w:t>
+      </w:r>
+      <w:proofErr w:type="spellStart"/>
+      <w:r>
+        <w:t>RichSequence</w:t>
+      </w:r>
+      <w:proofErr w:type="spellEnd"/>
+      <w:r>
+        <w:t xml:space="preserve"> objects correspond to one </w:t>
+      </w:r>
+      <w:proofErr w:type="spellStart"/>
+      <w:r>
+        <w:t>GenBank</w:t>
+      </w:r>
+      <w:proofErr w:type="spellEnd"/>
+      <w:r>
+        <w:t xml:space="preserve"> record from a file. </w:t>
+      </w:r>
+      <w:r>
+        <w:t xml:space="preserve">Since, </w:t>
+      </w:r>
+      <w:proofErr w:type="spellStart"/>
+      <w:r>
+        <w:t>GenBank</w:t>
+      </w:r>
+      <w:proofErr w:type="spellEnd"/>
+      <w:r>
+        <w:t xml:space="preserve"> fil</w:t>
+      </w:r>
+      <w:r>
+        <w:t xml:space="preserve">es can contain multiple records, </w:t>
+      </w:r>
+      <w:r>
+        <w:t xml:space="preserve">the collection of records needs to be iterated over. However, as is the case in our example, there is </w:t>
+      </w:r>
+      <w:r>
+        <w:t xml:space="preserve">often </w:t>
+      </w:r>
+      <w:r>
+        <w:t xml:space="preserve">one </w:t>
+      </w:r>
+      <w:proofErr w:type="spellStart"/>
+      <w:r>
+        <w:t>GenBank</w:t>
+      </w:r>
+      <w:proofErr w:type="spellEnd"/>
+      <w:r>
+        <w:t xml:space="preserve"> record in a file. The file </w:t>
+      </w:r>
+      <w:r>
+        <w:rPr>
+          <w:rStyle w:val="webkit-html-tag"/>
+          <w:rFonts w:ascii="Courier New" w:hAnsi="Courier New" w:cs="Courier New"/>
+          <w:color w:val="000000"/>
+        </w:rPr>
+        <w:t>BFa_8.15.gb</w:t>
+      </w:r>
+      <w:r>
+        <w:t xml:space="preserve"> contains the sequence for a plasmid vector and annotations for a GFP expression cassette. The </w:t>
+      </w:r>
+      <w:proofErr w:type="spellStart"/>
+      <w:r>
+        <w:t>SBOLutil</w:t>
+      </w:r>
+      <w:proofErr w:type="spellEnd"/>
+      <w:r>
+        <w:t xml:space="preserve"> method </w:t>
+      </w:r>
+      <w:proofErr w:type="spellStart"/>
+      <w:r>
+        <w:rPr>
+          <w:rStyle w:val="webkit-html-tag"/>
+          <w:rFonts w:ascii="Courier New" w:hAnsi="Courier New" w:cs="Courier New"/>
+          <w:color w:val="000000"/>
+        </w:rPr>
+        <w:t>fromGenBankFile</w:t>
+      </w:r>
+      <w:proofErr w:type="spellEnd"/>
+      <w:r>
+        <w:rPr>
+          <w:rStyle w:val="webkit-html-tag"/>
+          <w:rFonts w:cstheme="minorHAnsi"/>
+          <w:color w:val="000000"/>
+        </w:rPr>
+        <w:t xml:space="preserve"> is a </w:t>
+      </w:r>
+      <w:r>
+        <w:rPr>
+          <w:rStyle w:val="webkit-html-tag"/>
+          <w:rFonts w:cstheme="minorHAnsi"/>
+          <w:color w:val="000000"/>
+        </w:rPr>
+        <w:t>convenience</w:t>
+      </w:r>
+      <w:r>
+        <w:rPr>
+          <w:rStyle w:val="webkit-html-tag"/>
+          <w:rFonts w:cstheme="minorHAnsi"/>
+          <w:color w:val="000000"/>
+        </w:rPr>
+        <w:t xml:space="preserve"> method to read </w:t>
+      </w:r>
+      <w:proofErr w:type="spellStart"/>
+      <w:r>
+        <w:rPr>
+          <w:rStyle w:val="webkit-html-tag"/>
+          <w:rFonts w:cstheme="minorHAnsi"/>
+          <w:color w:val="000000"/>
+        </w:rPr>
+        <w:t>GenBank</w:t>
+      </w:r>
+      <w:proofErr w:type="spellEnd"/>
+      <w:r>
+        <w:rPr>
+          <w:rStyle w:val="webkit-html-tag"/>
+          <w:rFonts w:cstheme="minorHAnsi"/>
+          <w:color w:val="000000"/>
+        </w:rPr>
+        <w:t xml:space="preserve"> files.</w:t>
+      </w:r>
+    </w:p>
+    <w:p>
+      <w:pPr>
+        <w:pStyle w:val="ListParagraph"/>
+        <w:rPr>
+          <w:rStyle w:val="webkit-html-tag"/>
+          <w:rFonts w:ascii="Courier New" w:hAnsi="Courier New" w:cs="Courier New"/>
+          <w:color w:val="000000"/>
+        </w:rPr>
+      </w:pPr>
+      <w:r>
+        <w:rPr>
+          <w:rStyle w:val="webkit-html-tag"/>
+          <w:rFonts w:ascii="Courier New" w:hAnsi="Courier New" w:cs="Courier New"/>
+          <w:color w:val="000000"/>
+        </w:rPr>
+        <w:t xml:space="preserve">Iterator </w:t>
+      </w:r>
+      <w:proofErr w:type="spellStart"/>
+      <w:r>
+        <w:rPr>
+          <w:rStyle w:val="webkit-html-tag"/>
+          <w:rFonts w:ascii="Courier New" w:hAnsi="Courier New" w:cs="Courier New"/>
+          <w:color w:val="000000"/>
+        </w:rPr>
+        <w:t>aRsIter</w:t>
+      </w:r>
+      <w:proofErr w:type="spellEnd"/>
+      <w:r>
+        <w:rPr>
+          <w:rStyle w:val="webkit-html-tag"/>
+          <w:rFonts w:ascii="Courier New" w:hAnsi="Courier New" w:cs="Courier New"/>
+          <w:color w:val="000000"/>
+        </w:rPr>
+        <w:t xml:space="preserve"> = </w:t>
+      </w:r>
+      <w:proofErr w:type="spellStart"/>
+      <w:proofErr w:type="gramStart"/>
+      <w:r>
+        <w:rPr>
+          <w:rStyle w:val="webkit-html-tag"/>
+          <w:rFonts w:ascii="Courier New" w:hAnsi="Courier New" w:cs="Courier New"/>
+          <w:color w:val="000000"/>
+        </w:rPr>
+        <w:t>SBOLutil</w:t>
+      </w:r>
+      <w:r>
+        <w:rPr>
+          <w:rStyle w:val="webkit-html-tag"/>
+          <w:rFonts w:ascii="Courier New" w:hAnsi="Courier New" w:cs="Courier New"/>
+          <w:color w:val="000000"/>
+        </w:rPr>
+        <w:t>.fromGenBankFile</w:t>
+      </w:r>
+      <w:proofErr w:type="spellEnd"/>
+      <w:r>
+        <w:rPr>
+          <w:rStyle w:val="webkit-html-tag"/>
+          <w:rFonts w:ascii="Courier New" w:hAnsi="Courier New" w:cs="Courier New"/>
+          <w:color w:val="000000"/>
+        </w:rPr>
+        <w:t>(</w:t>
+      </w:r>
+      <w:proofErr w:type="gramEnd"/>
+      <w:r>
+        <w:rPr>
+          <w:rStyle w:val="webkit-html-tag"/>
+          <w:rFonts w:ascii="Courier New" w:hAnsi="Courier New" w:cs="Courier New"/>
+          <w:color w:val="000000"/>
+        </w:rPr>
+        <w:t>"test\\</w:t>
+      </w:r>
+      <w:proofErr w:type="spellStart"/>
+      <w:r>
+        <w:rPr>
+          <w:rStyle w:val="webkit-html-tag"/>
+          <w:rFonts w:ascii="Courier New" w:hAnsi="Courier New" w:cs="Courier New"/>
+          <w:color w:val="000000"/>
+        </w:rPr>
+        <w:t>test_files</w:t>
+      </w:r>
+      <w:proofErr w:type="spellEnd"/>
+      <w:r>
+        <w:rPr>
+          <w:rStyle w:val="webkit-html-tag"/>
+          <w:rFonts w:ascii="Courier New" w:hAnsi="Courier New" w:cs="Courier New"/>
+          <w:color w:val="000000"/>
+        </w:rPr>
+        <w:t>\\BFa_8.15.gb");</w:t>
+      </w:r>
+    </w:p>
+    <w:p>
+      <w:pPr>
+        <w:pStyle w:val="Heading2"/>
+      </w:pPr>
+      <w:r>
+        <w:t xml:space="preserve">Get a new Library object from </w:t>
+      </w:r>
+      <w:proofErr w:type="spellStart"/>
+      <w:r>
+        <w:t>RichSequence</w:t>
+      </w:r>
+      <w:proofErr w:type="spellEnd"/>
+      <w:r>
+        <w:t xml:space="preserve"> objects</w:t>
+      </w:r>
+    </w:p>
+    <w:p>
+      <w:pPr>
+        <w:pStyle w:val="ListParagraph"/>
+      </w:pPr>
+      <w:r>
+        <w:t>T</w:t>
+      </w:r>
+      <w:r>
+        <w:t>he</w:t>
+      </w:r>
       <w:r>
         <w:t xml:space="preserve"> </w:t>
       </w:r>
       <w:proofErr w:type="spellStart"/>
       <w:r>
-        <w:t>ApE</w:t>
-      </w:r>
-      <w:proofErr w:type="spellEnd"/>
-      <w:r>
-        <w:t xml:space="preserve">, </w:t>
-      </w:r>
-      <w:proofErr w:type="spellStart"/>
-      <w:r>
-        <w:t>VectorNTI</w:t>
-      </w:r>
-      <w:proofErr w:type="spellEnd"/>
-      <w:r>
-        <w:t>, GD-ICE</w:t>
-      </w:r>
-      <w:r>
-        <w:t>’s Vector Editor</w:t>
-      </w:r>
-      <w:r>
-        <w:t xml:space="preserve">) </w:t>
-      </w:r>
-      <w:r>
-        <w:t xml:space="preserve">used to create them has the ability to export this format.  Additionally the </w:t>
+        <w:t>SBOLutil</w:t>
+      </w:r>
+      <w:proofErr w:type="spellEnd"/>
+      <w:r>
+        <w:t xml:space="preserve"> method </w:t>
+      </w:r>
+      <w:proofErr w:type="spellStart"/>
+      <w:r>
+        <w:t>fromRichSequenceIter</w:t>
+      </w:r>
+      <w:proofErr w:type="spellEnd"/>
+      <w:r>
+        <w:t xml:space="preserve"> </w:t>
+      </w:r>
+      <w:r>
+        <w:t>steps through the</w:t>
+      </w:r>
+      <w:r>
+        <w:t xml:space="preserve"> </w:t>
+      </w:r>
+      <w:proofErr w:type="spellStart"/>
+      <w:r>
+        <w:t>RichSequenceiterator</w:t>
+      </w:r>
+      <w:proofErr w:type="spellEnd"/>
+      <w:r>
+        <w:t xml:space="preserve"> object</w:t>
+      </w:r>
+      <w:r>
+        <w:t xml:space="preserve"> and</w:t>
+      </w:r>
+      <w:r>
+        <w:t xml:space="preserve"> </w:t>
+      </w:r>
+      <w:r>
+        <w:t xml:space="preserve">creates a Library SBOL object. The output contains the </w:t>
+      </w:r>
+      <w:proofErr w:type="spellStart"/>
+      <w:r>
+        <w:t>DnaCompnents</w:t>
+      </w:r>
+      <w:proofErr w:type="spellEnd"/>
+      <w:r>
+        <w:t xml:space="preserve"> for each </w:t>
+      </w:r>
+      <w:proofErr w:type="spellStart"/>
+      <w:r>
+        <w:t>RichSequence</w:t>
+      </w:r>
+      <w:proofErr w:type="spellEnd"/>
+      <w:r>
+        <w:t xml:space="preserve"> object (</w:t>
+      </w:r>
+      <w:proofErr w:type="spellStart"/>
+      <w:r>
+        <w:t>ie</w:t>
+      </w:r>
+      <w:proofErr w:type="spellEnd"/>
+      <w:r>
+        <w:t xml:space="preserve"> </w:t>
       </w:r>
       <w:proofErr w:type="spellStart"/>
       <w:r>
@@ -179,303 +782,140 @@
       </w:r>
       <w:proofErr w:type="spellEnd"/>
       <w:r>
-        <w:t xml:space="preserve"> format is the </w:t>
-      </w:r>
-      <w:r>
-        <w:rPr>
-          <w:i/>
-        </w:rPr>
-        <w:t>de-facto</w:t>
-      </w:r>
-      <w:r>
-        <w:t xml:space="preserve"> standard for exchange of annotated DNA sequence data between software. Therefore, for </w:t>
-      </w:r>
+        <w:t xml:space="preserve"> Record) and its annotations.  </w:t>
+      </w:r>
+    </w:p>
+    <w:p>
+      <w:pPr>
+        <w:pStyle w:val="ListParagraph"/>
+        <w:rPr>
+          <w:rStyle w:val="webkit-html-tag"/>
+          <w:rFonts w:ascii="Courier New" w:hAnsi="Courier New" w:cs="Courier New"/>
+          <w:color w:val="000000"/>
+        </w:rPr>
+      </w:pPr>
+      <w:r>
+        <w:rPr>
+          <w:rStyle w:val="webkit-html-tag"/>
+          <w:rFonts w:ascii="Courier New" w:hAnsi="Courier New" w:cs="Courier New"/>
+          <w:color w:val="000000"/>
+        </w:rPr>
+        <w:t>L</w:t>
+      </w:r>
+      <w:r>
+        <w:rPr>
+          <w:rStyle w:val="webkit-html-tag"/>
+          <w:rFonts w:ascii="Courier New" w:hAnsi="Courier New" w:cs="Courier New"/>
+          <w:color w:val="000000"/>
+        </w:rPr>
+        <w:t xml:space="preserve">ibrary </w:t>
+      </w:r>
+      <w:proofErr w:type="spellStart"/>
+      <w:r>
+        <w:rPr>
+          <w:rStyle w:val="webkit-html-tag"/>
+          <w:rFonts w:ascii="Courier New" w:hAnsi="Courier New" w:cs="Courier New"/>
+          <w:color w:val="000000"/>
+        </w:rPr>
+        <w:t>aBioFABlib</w:t>
+      </w:r>
+      <w:proofErr w:type="spellEnd"/>
+      <w:r>
+        <w:rPr>
+          <w:rStyle w:val="webkit-html-tag"/>
+          <w:rFonts w:ascii="Courier New" w:hAnsi="Courier New" w:cs="Courier New"/>
+          <w:color w:val="000000"/>
+        </w:rPr>
+        <w:t xml:space="preserve"> = </w:t>
+      </w:r>
+      <w:proofErr w:type="spellStart"/>
       <w:proofErr w:type="gramStart"/>
       <w:r>
-        <w:t>our  first</w:t>
-      </w:r>
+        <w:rPr>
+          <w:rStyle w:val="webkit-html-tag"/>
+          <w:rFonts w:ascii="Courier New" w:hAnsi="Courier New" w:cs="Courier New"/>
+          <w:color w:val="000000"/>
+        </w:rPr>
+        <w:t>SBOLutil</w:t>
+      </w:r>
+      <w:r>
+        <w:rPr>
+          <w:rStyle w:val="webkit-html-tag"/>
+          <w:rFonts w:ascii="Courier New" w:hAnsi="Courier New" w:cs="Courier New"/>
+          <w:color w:val="000000"/>
+        </w:rPr>
+        <w:t>.fromRichSequenceIter</w:t>
+      </w:r>
+      <w:proofErr w:type="spellEnd"/>
+      <w:r>
+        <w:rPr>
+          <w:rStyle w:val="webkit-html-tag"/>
+          <w:rFonts w:ascii="Courier New" w:hAnsi="Courier New" w:cs="Courier New"/>
+          <w:color w:val="000000"/>
+        </w:rPr>
+        <w:t>(</w:t>
+      </w:r>
+      <w:proofErr w:type="spellStart"/>
       <w:proofErr w:type="gramEnd"/>
       <w:r>
-        <w:t xml:space="preserve"> example we convert a </w:t>
-      </w:r>
-      <w:proofErr w:type="spellStart"/>
-      <w:r>
-        <w:t>GenBank</w:t>
-      </w:r>
-      <w:proofErr w:type="spellEnd"/>
-      <w:r>
-        <w:t xml:space="preserve"> file from the BIOFAB Pilot Project into SBOL RDF and </w:t>
-      </w:r>
-      <w:proofErr w:type="spellStart"/>
-      <w:r>
-        <w:t>Json</w:t>
-      </w:r>
-      <w:proofErr w:type="spellEnd"/>
-      <w:r>
-        <w:t xml:space="preserve"> serializations.</w:t>
-      </w:r>
-    </w:p>
-    <w:p>
-      <w:pPr>
-        <w:pStyle w:val="Heading2"/>
-      </w:pPr>
-      <w:r>
-        <w:t xml:space="preserve">Create a new </w:t>
-      </w:r>
-      <w:proofErr w:type="spellStart"/>
-      <w:r>
-        <w:t>SBOLutil</w:t>
-      </w:r>
-      <w:proofErr w:type="spellEnd"/>
-      <w:r>
-        <w:t xml:space="preserve"> object</w:t>
+        <w:rPr>
+          <w:rStyle w:val="webkit-html-tag"/>
+          <w:rFonts w:ascii="Courier New" w:hAnsi="Courier New" w:cs="Courier New"/>
+          <w:color w:val="000000"/>
+        </w:rPr>
+        <w:t>aRsIter</w:t>
+      </w:r>
+      <w:proofErr w:type="spellEnd"/>
+      <w:r>
+        <w:rPr>
+          <w:rStyle w:val="webkit-html-tag"/>
+          <w:rFonts w:ascii="Courier New" w:hAnsi="Courier New" w:cs="Courier New"/>
+          <w:color w:val="000000"/>
+        </w:rPr>
+        <w:t>);</w:t>
       </w:r>
     </w:p>
     <w:p>
       <w:pPr>
         <w:pStyle w:val="ListParagraph"/>
-      </w:pPr>
-      <w:r>
-        <w:t xml:space="preserve">The </w:t>
-      </w:r>
-      <w:proofErr w:type="spellStart"/>
-      <w:r>
-        <w:t>SBOLutil</w:t>
-      </w:r>
-      <w:proofErr w:type="spellEnd"/>
-      <w:r>
-        <w:t xml:space="preserve"> class contains useful methods specific to this conversion use case. </w:t>
-      </w:r>
-      <w:proofErr w:type="gramStart"/>
-      <w:r>
-        <w:t xml:space="preserve">To use </w:t>
-      </w:r>
-      <w:proofErr w:type="spellStart"/>
-      <w:r>
-        <w:t>SBOLutil</w:t>
-      </w:r>
-      <w:proofErr w:type="spellEnd"/>
-      <w:r>
-        <w:t xml:space="preserve"> you first instantiate an object of this type.</w:t>
-      </w:r>
-      <w:proofErr w:type="gramEnd"/>
-    </w:p>
-    <w:p>
-      <w:pPr>
-        <w:pStyle w:val="ListParagraph"/>
-        <w:rPr>
-          <w:rStyle w:val="apple-style-span"/>
-          <w:rFonts w:ascii="Courier New" w:hAnsi="Courier New" w:cs="Courier New"/>
-          <w:color w:val="000000"/>
-        </w:rPr>
-      </w:pPr>
-      <w:r>
-        <w:rPr>
-          <w:rStyle w:val="webkit-html-tag"/>
-          <w:rFonts w:ascii="Courier New" w:hAnsi="Courier New" w:cs="Courier New"/>
-          <w:color w:val="000000"/>
-        </w:rPr>
-        <w:t>&lt;</w:t>
-      </w:r>
-      <w:proofErr w:type="spellStart"/>
-      <w:proofErr w:type="gramStart"/>
-      <w:r>
-        <w:rPr>
-          <w:rStyle w:val="webkit-html-tag"/>
-          <w:rFonts w:ascii="Courier New" w:hAnsi="Courier New" w:cs="Courier New"/>
-          <w:color w:val="000000"/>
-        </w:rPr>
-        <w:t>blockquote</w:t>
-      </w:r>
-      <w:proofErr w:type="spellEnd"/>
-      <w:proofErr w:type="gramEnd"/>
-      <w:r>
-        <w:rPr>
-          <w:rStyle w:val="webkit-html-tag"/>
-          <w:rFonts w:ascii="Courier New" w:hAnsi="Courier New" w:cs="Courier New"/>
-          <w:color w:val="000000"/>
-        </w:rPr>
-        <w:t>&gt;&lt;pre&gt;</w:t>
-      </w:r>
-      <w:r>
-        <w:rPr>
-          <w:rStyle w:val="apple-style-span"/>
-          <w:rFonts w:ascii="Courier New" w:hAnsi="Courier New" w:cs="Courier New"/>
-          <w:color w:val="000000"/>
-        </w:rPr>
+        <w:rPr>
+          <w:rStyle w:val="webkit-html-tag"/>
+          <w:rFonts w:ascii="Courier New" w:hAnsi="Courier New" w:cs="Courier New"/>
+          <w:color w:val="000000"/>
+        </w:rPr>
+      </w:pPr>
+      <w:r>
+        <w:t xml:space="preserve">More detail: </w:t>
+      </w:r>
+      <w:proofErr w:type="spellStart"/>
+      <w:r>
+        <w:t>f</w:t>
+      </w:r>
+      <w:r>
+        <w:t>romRichSequenceIter</w:t>
+      </w:r>
+      <w:proofErr w:type="spellEnd"/>
+      <w:r>
+        <w:t xml:space="preserve"> loops over the iterator using the </w:t>
+      </w:r>
+      <w:proofErr w:type="spellStart"/>
+      <w:r>
+        <w:t>readRichSequence</w:t>
+      </w:r>
+      <w:proofErr w:type="spellEnd"/>
+      <w:r>
         <w:t xml:space="preserve"> </w:t>
       </w:r>
-    </w:p>
-    <w:p>
-      <w:pPr>
-        <w:pStyle w:val="ListParagraph"/>
-        <w:rPr>
-          <w:rFonts w:ascii="Courier New" w:hAnsi="Courier New" w:cs="Courier New"/>
-        </w:rPr>
-      </w:pPr>
-      <w:proofErr w:type="spellStart"/>
-      <w:r>
-        <w:rPr>
-          <w:rFonts w:ascii="Courier New" w:hAnsi="Courier New" w:cs="Courier New"/>
-        </w:rPr>
-        <w:t>SBOLutil</w:t>
-      </w:r>
-      <w:proofErr w:type="spellEnd"/>
-      <w:r>
-        <w:rPr>
-          <w:rFonts w:ascii="Courier New" w:hAnsi="Courier New" w:cs="Courier New"/>
-        </w:rPr>
-        <w:t xml:space="preserve"> </w:t>
-      </w:r>
-      <w:proofErr w:type="spellStart"/>
-      <w:r>
-        <w:rPr>
-          <w:rFonts w:ascii="Courier New" w:hAnsi="Courier New" w:cs="Courier New"/>
-        </w:rPr>
-        <w:t>sU</w:t>
-      </w:r>
-      <w:proofErr w:type="spellEnd"/>
-      <w:r>
-        <w:rPr>
-          <w:rFonts w:ascii="Courier New" w:hAnsi="Courier New" w:cs="Courier New"/>
-        </w:rPr>
-        <w:t xml:space="preserve"> = new </w:t>
-      </w:r>
-      <w:proofErr w:type="spellStart"/>
-      <w:proofErr w:type="gramStart"/>
-      <w:r>
-        <w:rPr>
-          <w:rFonts w:ascii="Courier New" w:hAnsi="Courier New" w:cs="Courier New"/>
-        </w:rPr>
-        <w:t>S</w:t>
-      </w:r>
-      <w:r>
-        <w:rPr>
-          <w:rFonts w:ascii="Courier New" w:hAnsi="Courier New" w:cs="Courier New"/>
-        </w:rPr>
-        <w:t>BOLutil</w:t>
-      </w:r>
-      <w:proofErr w:type="spellEnd"/>
-      <w:r>
-        <w:rPr>
-          <w:rFonts w:ascii="Courier New" w:hAnsi="Courier New" w:cs="Courier New"/>
-        </w:rPr>
-        <w:t>(</w:t>
-      </w:r>
-      <w:proofErr w:type="gramEnd"/>
-      <w:r>
-        <w:rPr>
-          <w:rFonts w:ascii="Courier New" w:hAnsi="Courier New" w:cs="Courier New"/>
-        </w:rPr>
-        <w:t>);</w:t>
-      </w:r>
-      <w:r>
-        <w:rPr>
-          <w:rFonts w:ascii="Courier New" w:hAnsi="Courier New" w:cs="Courier New"/>
-        </w:rPr>
-        <w:t xml:space="preserve"> </w:t>
-      </w:r>
-    </w:p>
-    <w:p>
-      <w:pPr>
-        <w:pStyle w:val="ListParagraph"/>
-        <w:rPr>
-          <w:rFonts w:ascii="Courier New" w:hAnsi="Courier New" w:cs="Courier New"/>
-        </w:rPr>
-      </w:pPr>
-      <w:r>
-        <w:rPr>
-          <w:rStyle w:val="webkit-html-tag"/>
-          <w:rFonts w:ascii="Courier New" w:hAnsi="Courier New" w:cs="Courier New"/>
-          <w:color w:val="000000"/>
-        </w:rPr>
-        <w:t>&lt;/pre&gt;&lt;/</w:t>
-      </w:r>
-      <w:proofErr w:type="spellStart"/>
-      <w:r>
-        <w:rPr>
-          <w:rStyle w:val="webkit-html-tag"/>
-          <w:rFonts w:ascii="Courier New" w:hAnsi="Courier New" w:cs="Courier New"/>
-          <w:color w:val="000000"/>
-        </w:rPr>
-        <w:t>blockquote</w:t>
-      </w:r>
-      <w:proofErr w:type="spellEnd"/>
-      <w:r>
-        <w:rPr>
-          <w:rStyle w:val="webkit-html-tag"/>
-          <w:rFonts w:ascii="Courier New" w:hAnsi="Courier New" w:cs="Courier New"/>
-          <w:color w:val="000000"/>
-        </w:rPr>
-        <w:t>&gt;</w:t>
-      </w:r>
-    </w:p>
-    <w:p>
-      <w:pPr>
-        <w:pStyle w:val="Heading2"/>
-      </w:pPr>
-      <w:r>
-        <w:t xml:space="preserve">Read </w:t>
-      </w:r>
-      <w:proofErr w:type="spellStart"/>
-      <w:r>
-        <w:t>GenBank</w:t>
-      </w:r>
-      <w:proofErr w:type="spellEnd"/>
-      <w:r>
-        <w:t xml:space="preserve"> file</w:t>
-      </w:r>
-      <w:r>
-        <w:t xml:space="preserve"> </w:t>
+      <w:r>
+        <w:t xml:space="preserve">method to read each </w:t>
       </w:r>
       <w:proofErr w:type="spellStart"/>
       <w:r>
         <w:t>RichSequence</w:t>
       </w:r>
       <w:proofErr w:type="spellEnd"/>
-    </w:p>
-    <w:p>
-      <w:pPr>
-        <w:pStyle w:val="ListParagraph"/>
-      </w:pPr>
-      <w:r>
-        <w:t xml:space="preserve">The </w:t>
-      </w:r>
-      <w:proofErr w:type="spellStart"/>
-      <w:r>
-        <w:t>BioJava</w:t>
-      </w:r>
-      <w:proofErr w:type="spellEnd"/>
-      <w:r>
-        <w:t xml:space="preserve"> library utilities </w:t>
-      </w:r>
-      <w:r>
-        <w:t>(</w:t>
-      </w:r>
-      <w:r>
-        <w:t>BioJava-1.7.1</w:t>
-      </w:r>
-      <w:r>
-        <w:t xml:space="preserve">) </w:t>
-      </w:r>
-      <w:r>
-        <w:t xml:space="preserve">are used to parse a </w:t>
-      </w:r>
-      <w:proofErr w:type="spellStart"/>
-      <w:r>
-        <w:t>GenBank</w:t>
-      </w:r>
-      <w:proofErr w:type="spellEnd"/>
-      <w:r>
-        <w:t xml:space="preserve"> flat file formatted file and create a </w:t>
-      </w:r>
-      <w:proofErr w:type="spellStart"/>
-      <w:r>
-        <w:t>RichSequenceIterator</w:t>
-      </w:r>
-      <w:proofErr w:type="spellEnd"/>
-      <w:r>
-        <w:t xml:space="preserve">. The </w:t>
+      <w:r>
+        <w:t xml:space="preserve"> object, and to map the information contained within </w:t>
       </w:r>
       <w:proofErr w:type="spellStart"/>
       <w:r>
@@ -483,462 +923,7 @@
       </w:r>
       <w:proofErr w:type="spellEnd"/>
       <w:r>
-        <w:t xml:space="preserve"> objects correspond to one </w:t>
-      </w:r>
-      <w:proofErr w:type="spellStart"/>
-      <w:r>
-        <w:t>GenBank</w:t>
-      </w:r>
-      <w:proofErr w:type="spellEnd"/>
-      <w:r>
-        <w:t xml:space="preserve"> record from a file. </w:t>
-      </w:r>
-      <w:proofErr w:type="spellStart"/>
-      <w:r>
-        <w:t>GenBank</w:t>
-      </w:r>
-      <w:proofErr w:type="spellEnd"/>
-      <w:r>
-        <w:t xml:space="preserve"> files can contain multiple records therefore the collection of records needs to be iterated over. However, </w:t>
-      </w:r>
-      <w:r>
-        <w:t>as is the case in our example</w:t>
-      </w:r>
-      <w:r>
-        <w:t xml:space="preserve">, usually there is one </w:t>
-      </w:r>
-      <w:proofErr w:type="spellStart"/>
-      <w:r>
-        <w:t>GenBank</w:t>
-      </w:r>
-      <w:proofErr w:type="spellEnd"/>
-      <w:r>
-        <w:t xml:space="preserve"> record in a file. The file </w:t>
-      </w:r>
-      <w:r>
-        <w:rPr>
-          <w:rStyle w:val="webkit-html-tag"/>
-          <w:rFonts w:ascii="Courier New" w:hAnsi="Courier New" w:cs="Courier New"/>
-          <w:color w:val="000000"/>
-        </w:rPr>
-        <w:t>BFa_8.15.gb</w:t>
-      </w:r>
-      <w:r>
-        <w:t xml:space="preserve"> contains the sequence for a plasmid vector and annotations for a GFP expression cassette. The </w:t>
-      </w:r>
-      <w:proofErr w:type="spellStart"/>
-      <w:r>
-        <w:t>SBOLutil</w:t>
-      </w:r>
-      <w:proofErr w:type="spellEnd"/>
-      <w:r>
-        <w:t xml:space="preserve"> object method </w:t>
-      </w:r>
-      <w:proofErr w:type="spellStart"/>
-      <w:r>
-        <w:rPr>
-          <w:rStyle w:val="webkit-html-tag"/>
-          <w:rFonts w:ascii="Courier New" w:hAnsi="Courier New" w:cs="Courier New"/>
-          <w:color w:val="000000"/>
-        </w:rPr>
-        <w:t>fromGenBankFile</w:t>
-      </w:r>
-      <w:proofErr w:type="spellEnd"/>
-      <w:r>
-        <w:rPr>
-          <w:rStyle w:val="webkit-html-tag"/>
-          <w:rFonts w:cstheme="minorHAnsi"/>
-          <w:color w:val="000000"/>
-        </w:rPr>
-        <w:t xml:space="preserve"> is a </w:t>
-      </w:r>
-      <w:proofErr w:type="spellStart"/>
-      <w:r>
-        <w:rPr>
-          <w:rStyle w:val="webkit-html-tag"/>
-          <w:rFonts w:cstheme="minorHAnsi"/>
-          <w:color w:val="000000"/>
-        </w:rPr>
-        <w:t>convience</w:t>
-      </w:r>
-      <w:proofErr w:type="spellEnd"/>
-      <w:r>
-        <w:rPr>
-          <w:rStyle w:val="webkit-html-tag"/>
-          <w:rFonts w:cstheme="minorHAnsi"/>
-          <w:color w:val="000000"/>
-        </w:rPr>
-        <w:t xml:space="preserve"> method to read </w:t>
-      </w:r>
-      <w:proofErr w:type="spellStart"/>
-      <w:r>
-        <w:rPr>
-          <w:rStyle w:val="webkit-html-tag"/>
-          <w:rFonts w:cstheme="minorHAnsi"/>
-          <w:color w:val="000000"/>
-        </w:rPr>
-        <w:t>GenBank</w:t>
-      </w:r>
-      <w:proofErr w:type="spellEnd"/>
-      <w:r>
-        <w:rPr>
-          <w:rStyle w:val="webkit-html-tag"/>
-          <w:rFonts w:cstheme="minorHAnsi"/>
-          <w:color w:val="000000"/>
-        </w:rPr>
-        <w:t xml:space="preserve"> files.</w:t>
-      </w:r>
-    </w:p>
-    <w:p>
-      <w:pPr>
-        <w:pStyle w:val="ListParagraph"/>
-        <w:rPr>
-          <w:rStyle w:val="webkit-html-tag"/>
-          <w:rFonts w:ascii="Courier New" w:hAnsi="Courier New" w:cs="Courier New"/>
-          <w:color w:val="000000"/>
-        </w:rPr>
-      </w:pPr>
-      <w:r>
-        <w:rPr>
-          <w:rStyle w:val="webkit-html-tag"/>
-          <w:rFonts w:ascii="Courier New" w:hAnsi="Courier New" w:cs="Courier New"/>
-          <w:color w:val="000000"/>
-        </w:rPr>
-        <w:t xml:space="preserve">Iterator </w:t>
-      </w:r>
-      <w:proofErr w:type="spellStart"/>
-      <w:r>
-        <w:rPr>
-          <w:rStyle w:val="webkit-html-tag"/>
-          <w:rFonts w:ascii="Courier New" w:hAnsi="Courier New" w:cs="Courier New"/>
-          <w:color w:val="000000"/>
-        </w:rPr>
-        <w:t>aRsIter</w:t>
-      </w:r>
-      <w:proofErr w:type="spellEnd"/>
-      <w:r>
-        <w:rPr>
-          <w:rStyle w:val="webkit-html-tag"/>
-          <w:rFonts w:ascii="Courier New" w:hAnsi="Courier New" w:cs="Courier New"/>
-          <w:color w:val="000000"/>
-        </w:rPr>
-        <w:t xml:space="preserve"> = </w:t>
-      </w:r>
-      <w:proofErr w:type="spellStart"/>
-      <w:proofErr w:type="gramStart"/>
-      <w:r>
-        <w:rPr>
-          <w:rStyle w:val="webkit-html-tag"/>
-          <w:rFonts w:ascii="Courier New" w:hAnsi="Courier New" w:cs="Courier New"/>
-          <w:color w:val="000000"/>
-        </w:rPr>
-        <w:t>sU.fromGenBankFile</w:t>
-      </w:r>
-      <w:proofErr w:type="spellEnd"/>
-      <w:r>
-        <w:rPr>
-          <w:rStyle w:val="webkit-html-tag"/>
-          <w:rFonts w:ascii="Courier New" w:hAnsi="Courier New" w:cs="Courier New"/>
-          <w:color w:val="000000"/>
-        </w:rPr>
-        <w:t>(</w:t>
-      </w:r>
-      <w:proofErr w:type="gramEnd"/>
-      <w:r>
-        <w:rPr>
-          <w:rStyle w:val="webkit-html-tag"/>
-          <w:rFonts w:ascii="Courier New" w:hAnsi="Courier New" w:cs="Courier New"/>
-          <w:color w:val="000000"/>
-        </w:rPr>
-        <w:t>"test\\</w:t>
-      </w:r>
-      <w:proofErr w:type="spellStart"/>
-      <w:r>
-        <w:rPr>
-          <w:rStyle w:val="webkit-html-tag"/>
-          <w:rFonts w:ascii="Courier New" w:hAnsi="Courier New" w:cs="Courier New"/>
-          <w:color w:val="000000"/>
-        </w:rPr>
-        <w:t>test_files</w:t>
-      </w:r>
-      <w:proofErr w:type="spellEnd"/>
-      <w:r>
-        <w:rPr>
-          <w:rStyle w:val="webkit-html-tag"/>
-          <w:rFonts w:ascii="Courier New" w:hAnsi="Courier New" w:cs="Courier New"/>
-          <w:color w:val="000000"/>
-        </w:rPr>
-        <w:t>\\BFa_8.15.gb");</w:t>
-      </w:r>
-    </w:p>
-    <w:p>
-      <w:pPr>
-        <w:pStyle w:val="Heading2"/>
-      </w:pPr>
-      <w:r>
-        <w:t xml:space="preserve">Get a new Library object from </w:t>
-      </w:r>
-      <w:proofErr w:type="spellStart"/>
-      <w:r>
-        <w:t>RichSequence</w:t>
-      </w:r>
-      <w:proofErr w:type="spellEnd"/>
-      <w:r>
-        <w:t xml:space="preserve"> objects</w:t>
-      </w:r>
-    </w:p>
-    <w:p>
-      <w:pPr>
-        <w:pStyle w:val="ListParagraph"/>
-      </w:pPr>
-      <w:r>
-        <w:t>T</w:t>
-      </w:r>
-      <w:r>
-        <w:t>he</w:t>
-      </w:r>
-      <w:r>
-        <w:t xml:space="preserve"> </w:t>
-      </w:r>
-      <w:proofErr w:type="spellStart"/>
-      <w:r>
-        <w:t>SBOLutil</w:t>
-      </w:r>
-      <w:proofErr w:type="spellEnd"/>
-      <w:r>
-        <w:t xml:space="preserve"> method </w:t>
-      </w:r>
-      <w:proofErr w:type="spellStart"/>
-      <w:r>
-        <w:t>fromRichSequenceIter</w:t>
-      </w:r>
-      <w:proofErr w:type="spellEnd"/>
-      <w:r>
-        <w:t xml:space="preserve"> </w:t>
-      </w:r>
-      <w:r>
-        <w:t>step</w:t>
-      </w:r>
-      <w:r>
-        <w:t>s</w:t>
-      </w:r>
-      <w:r>
-        <w:t xml:space="preserve"> through</w:t>
-      </w:r>
-      <w:r>
-        <w:t xml:space="preserve"> the</w:t>
-      </w:r>
-      <w:r>
-        <w:t xml:space="preserve"> </w:t>
-      </w:r>
-      <w:proofErr w:type="spellStart"/>
-      <w:r>
-        <w:t>RichSequenceiterator</w:t>
-      </w:r>
-      <w:proofErr w:type="spellEnd"/>
-      <w:r>
-        <w:t xml:space="preserve"> object</w:t>
-      </w:r>
-      <w:r>
-        <w:t xml:space="preserve"> and</w:t>
-      </w:r>
-      <w:r>
-        <w:t xml:space="preserve"> </w:t>
-      </w:r>
-      <w:r>
-        <w:t xml:space="preserve">creates a Library SBOL object. The output contains the </w:t>
-      </w:r>
-      <w:proofErr w:type="spellStart"/>
-      <w:r>
-        <w:t>DnaCompnents</w:t>
-      </w:r>
-      <w:proofErr w:type="spellEnd"/>
-      <w:r>
-        <w:t xml:space="preserve"> for each </w:t>
-      </w:r>
-      <w:proofErr w:type="spellStart"/>
-      <w:r>
-        <w:t>RichSequence</w:t>
-      </w:r>
-      <w:proofErr w:type="spellEnd"/>
-      <w:r>
-        <w:t xml:space="preserve"> object </w:t>
-      </w:r>
-      <w:r>
-        <w:t>(</w:t>
-      </w:r>
-      <w:proofErr w:type="spellStart"/>
-      <w:r>
-        <w:t>ie</w:t>
-      </w:r>
-      <w:proofErr w:type="spellEnd"/>
-      <w:r>
-        <w:t xml:space="preserve"> </w:t>
-      </w:r>
-      <w:proofErr w:type="spellStart"/>
-      <w:r>
-        <w:t>GenBank</w:t>
-      </w:r>
-      <w:proofErr w:type="spellEnd"/>
-      <w:r>
-        <w:t xml:space="preserve"> Record) </w:t>
-      </w:r>
-      <w:r>
-        <w:t xml:space="preserve">and its annotations.  </w:t>
-      </w:r>
-    </w:p>
-    <w:p>
-      <w:pPr>
-        <w:pStyle w:val="ListParagraph"/>
-        <w:rPr>
-          <w:rStyle w:val="webkit-html-tag"/>
-          <w:rFonts w:ascii="Courier New" w:hAnsi="Courier New" w:cs="Courier New"/>
-          <w:color w:val="000000"/>
-        </w:rPr>
-      </w:pPr>
-      <w:r>
-        <w:rPr>
-          <w:rStyle w:val="webkit-html-tag"/>
-          <w:rFonts w:ascii="Courier New" w:hAnsi="Courier New" w:cs="Courier New"/>
-          <w:color w:val="000000"/>
-        </w:rPr>
-        <w:t xml:space="preserve">Library </w:t>
-      </w:r>
-      <w:proofErr w:type="spellStart"/>
-      <w:r>
-        <w:rPr>
-          <w:rStyle w:val="webkit-html-tag"/>
-          <w:rFonts w:ascii="Courier New" w:hAnsi="Courier New" w:cs="Courier New"/>
-          <w:color w:val="000000"/>
-        </w:rPr>
-        <w:t>aBioFABlib</w:t>
-      </w:r>
-      <w:proofErr w:type="spellEnd"/>
-      <w:r>
-        <w:rPr>
-          <w:rStyle w:val="webkit-html-tag"/>
-          <w:rFonts w:ascii="Courier New" w:hAnsi="Courier New" w:cs="Courier New"/>
-          <w:color w:val="000000"/>
-        </w:rPr>
-        <w:t xml:space="preserve"> = </w:t>
-      </w:r>
-      <w:proofErr w:type="spellStart"/>
-      <w:proofErr w:type="gramStart"/>
-      <w:r>
-        <w:rPr>
-          <w:rStyle w:val="webkit-html-tag"/>
-          <w:rFonts w:ascii="Courier New" w:hAnsi="Courier New" w:cs="Courier New"/>
-          <w:color w:val="000000"/>
-        </w:rPr>
-        <w:t>sU</w:t>
-      </w:r>
-      <w:r>
-        <w:rPr>
-          <w:rStyle w:val="webkit-html-tag"/>
-          <w:rFonts w:ascii="Courier New" w:hAnsi="Courier New" w:cs="Courier New"/>
-          <w:color w:val="000000"/>
-        </w:rPr>
-        <w:t>.fromRichSequenceIter</w:t>
-      </w:r>
-      <w:proofErr w:type="spellEnd"/>
-      <w:r>
-        <w:rPr>
-          <w:rStyle w:val="webkit-html-tag"/>
-          <w:rFonts w:ascii="Courier New" w:hAnsi="Courier New" w:cs="Courier New"/>
-          <w:color w:val="000000"/>
-        </w:rPr>
-        <w:t>(</w:t>
-      </w:r>
-      <w:proofErr w:type="spellStart"/>
-      <w:proofErr w:type="gramEnd"/>
-      <w:r>
-        <w:rPr>
-          <w:rStyle w:val="webkit-html-tag"/>
-          <w:rFonts w:ascii="Courier New" w:hAnsi="Courier New" w:cs="Courier New"/>
-          <w:color w:val="000000"/>
-        </w:rPr>
-        <w:t>aRsIter</w:t>
-      </w:r>
-      <w:proofErr w:type="spellEnd"/>
-      <w:r>
-        <w:rPr>
-          <w:rStyle w:val="webkit-html-tag"/>
-          <w:rFonts w:ascii="Courier New" w:hAnsi="Courier New" w:cs="Courier New"/>
-          <w:color w:val="000000"/>
-        </w:rPr>
-        <w:t>);</w:t>
-      </w:r>
-    </w:p>
-    <w:p>
-      <w:pPr>
-        <w:pStyle w:val="ListParagraph"/>
-        <w:rPr>
-          <w:rStyle w:val="webkit-html-tag"/>
-          <w:rFonts w:ascii="Courier New" w:hAnsi="Courier New" w:cs="Courier New"/>
-          <w:color w:val="000000"/>
-        </w:rPr>
-      </w:pPr>
-      <w:r>
-        <w:t xml:space="preserve">More detail: </w:t>
-      </w:r>
-      <w:proofErr w:type="spellStart"/>
-      <w:r>
-        <w:t>f</w:t>
-      </w:r>
-      <w:r>
-        <w:t>romRichSequenceIter</w:t>
-      </w:r>
-      <w:proofErr w:type="spellEnd"/>
-      <w:r>
-        <w:t xml:space="preserve"> </w:t>
-      </w:r>
-      <w:r>
-        <w:t xml:space="preserve">loops over the iterator using the </w:t>
-      </w:r>
-      <w:proofErr w:type="spellStart"/>
-      <w:r>
-        <w:t>readRichSequence</w:t>
-      </w:r>
-      <w:proofErr w:type="spellEnd"/>
-      <w:r>
-        <w:t xml:space="preserve"> </w:t>
-      </w:r>
-      <w:r>
-        <w:t xml:space="preserve">method to read </w:t>
-      </w:r>
-      <w:r>
-        <w:t xml:space="preserve">each </w:t>
-      </w:r>
-      <w:proofErr w:type="spellStart"/>
-      <w:r>
-        <w:t>RichSequence</w:t>
-      </w:r>
-      <w:proofErr w:type="spellEnd"/>
-      <w:r>
-        <w:t xml:space="preserve"> obj</w:t>
-      </w:r>
-      <w:r>
-        <w:t>ect</w:t>
-      </w:r>
-      <w:r>
-        <w:t xml:space="preserve">, </w:t>
-      </w:r>
-      <w:r>
-        <w:t xml:space="preserve">and to </w:t>
-      </w:r>
-      <w:r>
-        <w:t xml:space="preserve">map the information contained within </w:t>
-      </w:r>
-      <w:proofErr w:type="spellStart"/>
-      <w:r>
-        <w:t>RichSequence</w:t>
-      </w:r>
-      <w:proofErr w:type="spellEnd"/>
-      <w:r>
-        <w:t xml:space="preserve"> </w:t>
-      </w:r>
-      <w:r>
-        <w:t xml:space="preserve">to an SBOL </w:t>
+        <w:t xml:space="preserve"> to an SBOL </w:t>
       </w:r>
       <w:proofErr w:type="spellStart"/>
       <w:r>
@@ -946,10 +931,7 @@
       </w:r>
       <w:proofErr w:type="spellEnd"/>
       <w:r>
-        <w:t xml:space="preserve">. Finally, it </w:t>
-      </w:r>
-      <w:r>
-        <w:t xml:space="preserve">adds each </w:t>
+        <w:t xml:space="preserve">. Finally, it adds each </w:t>
       </w:r>
       <w:proofErr w:type="spellStart"/>
       <w:r>
@@ -957,16 +939,7 @@
       </w:r>
       <w:proofErr w:type="spellEnd"/>
       <w:r>
-        <w:t xml:space="preserve"> to a Library</w:t>
-      </w:r>
-      <w:r>
-        <w:t xml:space="preserve"> which is returned</w:t>
-      </w:r>
-      <w:r>
-        <w:t>.</w:t>
-      </w:r>
-      <w:r>
-        <w:t xml:space="preserve"> </w:t>
+        <w:t xml:space="preserve"> to a Library which is returned. </w:t>
       </w:r>
       <w:r>
         <w:lastRenderedPageBreak/>
@@ -1015,8 +988,6 @@
       <w:r>
         <w:t>methods that allow you to serialize the Library object either to RDF or to Json.</w:t>
       </w:r>
-      <w:bookmarkStart w:id="0" w:name="_GoBack"/>
-      <w:bookmarkEnd w:id="0"/>
     </w:p>
     <w:p>
       <w:pPr>
@@ -1069,7 +1040,15 @@
           <w:rFonts w:ascii="Courier New" w:hAnsi="Courier New" w:cs="Courier New"/>
           <w:color w:val="000000"/>
         </w:rPr>
-        <w:t>sU.toJson</w:t>
+        <w:t>SBOLutil</w:t>
+      </w:r>
+      <w:r>
+        <w:rPr>
+          <w:rStyle w:val="webkit-html-tag"/>
+          <w:rFonts w:ascii="Courier New" w:hAnsi="Courier New" w:cs="Courier New"/>
+          <w:color w:val="000000"/>
+        </w:rPr>
+        <w:t>.toJson</w:t>
       </w:r>
       <w:proofErr w:type="spellEnd"/>
       <w:r>
@@ -1150,15 +1129,7 @@
           <w:rFonts w:ascii="Courier New" w:hAnsi="Courier New" w:cs="Courier New"/>
           <w:color w:val="000000"/>
         </w:rPr>
-        <w:t>rdf</w:t>
-      </w:r>
-      <w:r>
-        <w:rPr>
-          <w:rStyle w:val="webkit-html-tag"/>
-          <w:rFonts w:ascii="Courier New" w:hAnsi="Courier New" w:cs="Courier New"/>
-          <w:color w:val="000000"/>
-        </w:rPr>
-        <w:t>String</w:t>
+        <w:t>rdfString</w:t>
       </w:r>
       <w:proofErr w:type="spellEnd"/>
       <w:r>
@@ -1185,7 +1156,15 @@
           <w:rFonts w:ascii="Courier New" w:hAnsi="Courier New" w:cs="Courier New"/>
           <w:color w:val="000000"/>
         </w:rPr>
-        <w:t>sU.toRDF</w:t>
+        <w:t>SBOLutil</w:t>
+      </w:r>
+      <w:r>
+        <w:rPr>
+          <w:rStyle w:val="webkit-html-tag"/>
+          <w:rFonts w:ascii="Courier New" w:hAnsi="Courier New" w:cs="Courier New"/>
+          <w:color w:val="000000"/>
+        </w:rPr>
+        <w:t>.toRDF</w:t>
       </w:r>
       <w:proofErr w:type="spellEnd"/>
       <w:r>
@@ -1225,6 +1204,11 @@
       </w:r>
     </w:p>
     <w:p>
+      <w:r>
+        <w:t xml:space="preserve">Now that the </w:t>
+      </w:r>
+    </w:p>
+    <w:p>
       <w:pPr>
         <w:pStyle w:val="ListParagraph"/>
       </w:pPr>
@@ -1253,7 +1237,7 @@
           <w:rFonts w:ascii="Courier New" w:hAnsi="Courier New" w:cs="Courier New"/>
           <w:color w:val="000000"/>
         </w:rPr>
-        <w:t>SbolService</w:t>
+        <w:t>SBOLservice</w:t>
       </w:r>
       <w:proofErr w:type="spellEnd"/>
       <w:r>
@@ -1290,7 +1274,15 @@
           <w:rFonts w:ascii="Courier New" w:hAnsi="Courier New" w:cs="Courier New"/>
           <w:color w:val="000000"/>
         </w:rPr>
-        <w:t>sU.fromRDF</w:t>
+        <w:t>SBOLutil</w:t>
+      </w:r>
+      <w:r>
+        <w:rPr>
+          <w:rStyle w:val="webkit-html-tag"/>
+          <w:rFonts w:ascii="Courier New" w:hAnsi="Courier New" w:cs="Courier New"/>
+          <w:color w:val="000000"/>
+        </w:rPr>
+        <w:t>.fromRDF</w:t>
       </w:r>
       <w:proofErr w:type="spellEnd"/>
       <w:r>
@@ -2212,6 +2204,52 @@
     <w:basedOn w:val="DefaultParagraphFont"/>
     <w:rsid w:val="0034581C"/>
   </w:style>
+  <w:style w:type="paragraph" w:styleId="HTMLPreformatted">
+    <w:name w:val="HTML Preformatted"/>
+    <w:basedOn w:val="Normal"/>
+    <w:link w:val="HTMLPreformattedChar"/>
+    <w:uiPriority w:val="99"/>
+    <w:unhideWhenUsed/>
+    <w:rsid w:val="00627010"/>
+    <w:pPr>
+      <w:tabs>
+        <w:tab w:val="left" w:pos="916"/>
+        <w:tab w:val="left" w:pos="1832"/>
+        <w:tab w:val="left" w:pos="2748"/>
+        <w:tab w:val="left" w:pos="3664"/>
+        <w:tab w:val="left" w:pos="4580"/>
+        <w:tab w:val="left" w:pos="5496"/>
+        <w:tab w:val="left" w:pos="6412"/>
+        <w:tab w:val="left" w:pos="7328"/>
+        <w:tab w:val="left" w:pos="8244"/>
+        <w:tab w:val="left" w:pos="9160"/>
+        <w:tab w:val="left" w:pos="10076"/>
+        <w:tab w:val="left" w:pos="10992"/>
+        <w:tab w:val="left" w:pos="11908"/>
+        <w:tab w:val="left" w:pos="12824"/>
+        <w:tab w:val="left" w:pos="13740"/>
+        <w:tab w:val="left" w:pos="14656"/>
+      </w:tabs>
+      <w:spacing w:after="0" w:line="240" w:lineRule="auto"/>
+    </w:pPr>
+    <w:rPr>
+      <w:rFonts w:ascii="Courier New" w:eastAsia="Times New Roman" w:hAnsi="Courier New" w:cs="Courier New"/>
+      <w:sz w:val="20"/>
+      <w:szCs w:val="20"/>
+    </w:rPr>
+  </w:style>
+  <w:style w:type="character" w:customStyle="1" w:styleId="HTMLPreformattedChar">
+    <w:name w:val="HTML Preformatted Char"/>
+    <w:basedOn w:val="DefaultParagraphFont"/>
+    <w:link w:val="HTMLPreformatted"/>
+    <w:uiPriority w:val="99"/>
+    <w:rsid w:val="00627010"/>
+    <w:rPr>
+      <w:rFonts w:ascii="Courier New" w:eastAsia="Times New Roman" w:hAnsi="Courier New" w:cs="Courier New"/>
+      <w:sz w:val="20"/>
+      <w:szCs w:val="20"/>
+    </w:rPr>
+  </w:style>
 </w:styles>
 </file>
 
@@ -2783,6 +2821,52 @@
     <w:name w:val="webkit-html-tag"/>
     <w:basedOn w:val="DefaultParagraphFont"/>
     <w:rsid w:val="0034581C"/>
+  </w:style>
+  <w:style w:type="paragraph" w:styleId="HTMLPreformatted">
+    <w:name w:val="HTML Preformatted"/>
+    <w:basedOn w:val="Normal"/>
+    <w:link w:val="HTMLPreformattedChar"/>
+    <w:uiPriority w:val="99"/>
+    <w:unhideWhenUsed/>
+    <w:rsid w:val="00627010"/>
+    <w:pPr>
+      <w:tabs>
+        <w:tab w:val="left" w:pos="916"/>
+        <w:tab w:val="left" w:pos="1832"/>
+        <w:tab w:val="left" w:pos="2748"/>
+        <w:tab w:val="left" w:pos="3664"/>
+        <w:tab w:val="left" w:pos="4580"/>
+        <w:tab w:val="left" w:pos="5496"/>
+        <w:tab w:val="left" w:pos="6412"/>
+        <w:tab w:val="left" w:pos="7328"/>
+        <w:tab w:val="left" w:pos="8244"/>
+        <w:tab w:val="left" w:pos="9160"/>
+        <w:tab w:val="left" w:pos="10076"/>
+        <w:tab w:val="left" w:pos="10992"/>
+        <w:tab w:val="left" w:pos="11908"/>
+        <w:tab w:val="left" w:pos="12824"/>
+        <w:tab w:val="left" w:pos="13740"/>
+        <w:tab w:val="left" w:pos="14656"/>
+      </w:tabs>
+      <w:spacing w:after="0" w:line="240" w:lineRule="auto"/>
+    </w:pPr>
+    <w:rPr>
+      <w:rFonts w:ascii="Courier New" w:eastAsia="Times New Roman" w:hAnsi="Courier New" w:cs="Courier New"/>
+      <w:sz w:val="20"/>
+      <w:szCs w:val="20"/>
+    </w:rPr>
+  </w:style>
+  <w:style w:type="character" w:customStyle="1" w:styleId="HTMLPreformattedChar">
+    <w:name w:val="HTML Preformatted Char"/>
+    <w:basedOn w:val="DefaultParagraphFont"/>
+    <w:link w:val="HTMLPreformatted"/>
+    <w:uiPriority w:val="99"/>
+    <w:rsid w:val="00627010"/>
+    <w:rPr>
+      <w:rFonts w:ascii="Courier New" w:eastAsia="Times New Roman" w:hAnsi="Courier New" w:cs="Courier New"/>
+      <w:sz w:val="20"/>
+      <w:szCs w:val="20"/>
+    </w:rPr>
   </w:style>
 </w:styles>
 </file>

</xml_diff>